<commit_message>
kleine Änderung der Doku
</commit_message>
<xml_diff>
--- a/docs/Dokumentation.docx
+++ b/docs/Dokumentation.docx
@@ -814,7 +814,7 @@
                 <w:noProof/>
                 <w:webHidden/>
               </w:rPr>
-              <w:t>9</w:t>
+              <w:t>10</w:t>
             </w:r>
             <w:r>
               <w:rPr>
@@ -1277,7 +1277,7 @@
           <w:szCs w:val="28"/>
         </w:rPr>
         <w:drawing>
-          <wp:anchor distT="0" distB="0" distL="114300" distR="114300" simplePos="0" relativeHeight="251669504" behindDoc="1" locked="0" layoutInCell="1" allowOverlap="1" wp14:anchorId="7E83EF95" wp14:editId="1A915042">
+          <wp:anchor distT="0" distB="0" distL="114300" distR="114300" simplePos="0" relativeHeight="251669504" behindDoc="1" locked="0" layoutInCell="1" allowOverlap="1" wp14:anchorId="7E83EF95" wp14:editId="6CA1851D">
             <wp:simplePos x="0" y="0"/>
             <wp:positionH relativeFrom="margin">
               <wp:align>center</wp:align>
@@ -2363,7 +2363,10 @@
                               </w:rPr>
                             </w:pPr>
                             <w:r>
-                              <w:t>Abbildung 5: Animation</w:t>
+                              <w:t xml:space="preserve">Abbildung </w:t>
+                            </w:r>
+                            <w:r>
+                              <w:t>5: Animation</w:t>
                             </w:r>
                           </w:p>
                         </w:txbxContent>
@@ -2394,7 +2397,10 @@
                         </w:rPr>
                       </w:pPr>
                       <w:r>
-                        <w:t>Abbildung 5: Animation</w:t>
+                        <w:t xml:space="preserve">Abbildung </w:t>
+                      </w:r>
+                      <w:r>
+                        <w:t>5: Animation</w:t>
                       </w:r>
                     </w:p>
                   </w:txbxContent>
@@ -2619,7 +2625,10 @@
                               </w:rPr>
                             </w:pPr>
                             <w:r>
-                              <w:t>Abbildung 6: Multi-Viewport-Darstellung</w:t>
+                              <w:t xml:space="preserve">Abbildung </w:t>
+                            </w:r>
+                            <w:r>
+                              <w:t>6: Multi-Viewport-Darstellung</w:t>
                             </w:r>
                           </w:p>
                         </w:txbxContent>
@@ -2650,7 +2659,10 @@
                         </w:rPr>
                       </w:pPr>
                       <w:r>
-                        <w:t>Abbildung 6: Multi-Viewport-Darstellung</w:t>
+                        <w:t xml:space="preserve">Abbildung </w:t>
+                      </w:r>
+                      <w:r>
+                        <w:t>6: Multi-Viewport-Darstellung</w:t>
                       </w:r>
                     </w:p>
                   </w:txbxContent>
@@ -3801,7 +3813,10 @@
                               </w:rPr>
                             </w:pPr>
                             <w:r>
-                              <w:t>Abbildung 10: Rückseitenentfernung</w:t>
+                              <w:t xml:space="preserve">Abbildung </w:t>
+                            </w:r>
+                            <w:r>
+                              <w:t>10: Rückseitenentfernung</w:t>
                             </w:r>
                           </w:p>
                         </w:txbxContent>
@@ -3832,7 +3847,10 @@
                         </w:rPr>
                       </w:pPr>
                       <w:r>
-                        <w:t>Abbildung 10: Rückseitenentfernung</w:t>
+                        <w:t xml:space="preserve">Abbildung </w:t>
+                      </w:r>
+                      <w:r>
+                        <w:t>10: Rückseitenentfernung</w:t>
                       </w:r>
                     </w:p>
                   </w:txbxContent>
@@ -3964,7 +3982,10 @@
                               </w:rPr>
                             </w:pPr>
                             <w:r>
-                              <w:t>Abbildung 8: Zoom</w:t>
+                              <w:t xml:space="preserve">Abbildung </w:t>
+                            </w:r>
+                            <w:r>
+                              <w:t>8: Zoom</w:t>
                             </w:r>
                           </w:p>
                         </w:txbxContent>
@@ -3995,7 +4016,10 @@
                         </w:rPr>
                       </w:pPr>
                       <w:r>
-                        <w:t>Abbildung 8: Zoom</w:t>
+                        <w:t xml:space="preserve">Abbildung </w:t>
+                      </w:r>
+                      <w:r>
+                        <w:t>8: Zoom</w:t>
                       </w:r>
                     </w:p>
                   </w:txbxContent>
@@ -4127,7 +4151,10 @@
                               </w:rPr>
                             </w:pPr>
                             <w:r>
-                              <w:t>Abbildung 9: Tiefenpuffer</w:t>
+                              <w:t xml:space="preserve">Abbildung </w:t>
+                            </w:r>
+                            <w:r>
+                              <w:t>9: Tiefenpuffer</w:t>
                             </w:r>
                           </w:p>
                         </w:txbxContent>
@@ -4158,7 +4185,10 @@
                         </w:rPr>
                       </w:pPr>
                       <w:r>
-                        <w:t>Abbildung 9: Tiefenpuffer</w:t>
+                        <w:t xml:space="preserve">Abbildung </w:t>
+                      </w:r>
+                      <w:r>
+                        <w:t>9: Tiefenpuffer</w:t>
                       </w:r>
                     </w:p>
                   </w:txbxContent>
@@ -4290,7 +4320,10 @@
                               </w:rPr>
                             </w:pPr>
                             <w:r>
-                              <w:t>Abbildung 7: ohne ambientes Licht</w:t>
+                              <w:t xml:space="preserve">Abbildung </w:t>
+                            </w:r>
+                            <w:r>
+                              <w:t>7: ohne ambientes Licht</w:t>
                             </w:r>
                             <w:r>
                               <w:t xml:space="preserve"> </w:t>
@@ -4324,7 +4357,10 @@
                         </w:rPr>
                       </w:pPr>
                       <w:r>
-                        <w:t>Abbildung 7: ohne ambientes Licht</w:t>
+                        <w:t xml:space="preserve">Abbildung </w:t>
+                      </w:r>
+                      <w:r>
+                        <w:t>7: ohne ambientes Licht</w:t>
                       </w:r>
                       <w:r>
                         <w:t xml:space="preserve"> </w:t>
@@ -4685,11 +4721,21 @@
     <w:r>
       <w:t xml:space="preserve"> | </w:t>
     </w:r>
-    <w:fldSimple w:instr="NUMPAGES \* Arabisch \* MERGEFORMAT">
-      <w:r>
-        <w:t>2</w:t>
-      </w:r>
-    </w:fldSimple>
+    <w:r>
+      <w:fldChar w:fldCharType="begin"/>
+    </w:r>
+    <w:r>
+      <w:instrText>NUMPAGES \* Arabisch \* MERGEFORMAT</w:instrText>
+    </w:r>
+    <w:r>
+      <w:fldChar w:fldCharType="separate"/>
+    </w:r>
+    <w:r>
+      <w:t>2</w:t>
+    </w:r>
+    <w:r>
+      <w:fldChar w:fldCharType="end"/>
+    </w:r>
   </w:p>
 </w:ftr>
 </file>

</xml_diff>